<commit_message>
Edit precision and recall
</commit_message>
<xml_diff>
--- a/MachineLearningNotes.docx
+++ b/MachineLearningNotes.docx
@@ -619,7 +619,19 @@
         <w:t xml:space="preserve"> cost function</w:t>
       </w:r>
       <w:r>
-        <w:t xml:space="preserve"> to know how accurate our model is, the hypothesis function of Logistic regression is called Logistic function or Sigmoid function what a sigmoid function really is, it’s that it predict probability of a given value to happens or take place, so the output of this function is between 0 and 1 since it’s a probability value, so the notation of hypothesis can be something like h</w:t>
+        <w:t xml:space="preserve"> to know how accurate our model is, the hypothesis function of Logistic regression is called Logistic function or Sigmoid function what a s</w:t>
+      </w:r>
+      <w:r>
+        <w:t xml:space="preserve">igmoid function really is, </w:t>
+      </w:r>
+      <w:r>
+        <w:t>it predict</w:t>
+      </w:r>
+      <w:r>
+        <w:t>s</w:t>
+      </w:r>
+      <w:r>
+        <w:t xml:space="preserve"> probability of a given value to happens or take place, so the output of this function is between 0 and 1 since it’s a probability value, so the notation of hypothesis can be something like h</w:t>
       </w:r>
       <w:r>
         <w:rPr>
@@ -1378,15 +1390,75 @@
         <w:t xml:space="preserve">Imputing: </w:t>
       </w:r>
       <w:r>
-        <w:t>i</w:t>
+        <w:t>imputing is a statistical term used in case you have a data-set with missing values and actions you’</w:t>
+      </w:r>
+      <w:r>
+        <w:t xml:space="preserve">re going to take to compensate these missing values, there’s a lot of approaches you can take like hot or cold deck or regression. </w:t>
+      </w:r>
+    </w:p>
+    <w:p>
+      <w:pPr>
+        <w:pStyle w:val="Body"/>
+        <w:numPr>
+          <w:ilvl w:val="0"/>
+          <w:numId w:val="2"/>
+        </w:numPr>
+      </w:pPr>
+      <w:r>
+        <w:t xml:space="preserve">Q </w:t>
+      </w:r>
+      <w:r>
+        <w:rPr>
+          <w:b/>
+        </w:rPr>
+        <w:t xml:space="preserve">Feature-Scaling: </w:t>
+      </w:r>
+      <w:r>
+        <w:t xml:space="preserve">Feature scaling is done in the stage of data </w:t>
+      </w:r>
+      <w:r>
+        <w:t>p</w:t>
+      </w:r>
+      <w:r>
+        <w:t>re-</w:t>
+      </w:r>
+      <w:r>
+        <w:t>p</w:t>
+      </w:r>
+      <w:r>
+        <w:t>rocessing where you have a data-set with features with ga</w:t>
+      </w:r>
+      <w:r>
+        <w:t>p</w:t>
+      </w:r>
+      <w:r>
+        <w:t xml:space="preserve"> or differences between them for example you have dataset contain feature in cm and another feature is in meter, this will cause </w:t>
+      </w:r>
+      <w:r>
+        <w:t>p</w:t>
+      </w:r>
+      <w:r>
+        <w:t xml:space="preserve">roblems with learning algorithms like Logistic regression because the mean of the features in cm might be drastically smaller than the one in meters, so it will cause delay in convergence of gradient descent to reach the minimum </w:t>
+      </w:r>
+      <w:r>
+        <w:t>p</w:t>
+      </w:r>
+      <w:r>
+        <w:t>oint(affecting s</w:t>
+      </w:r>
+      <w:r>
+        <w:t>p</w:t>
+      </w:r>
+      <w:r>
+        <w:t>eed of the learning algorithm</w:t>
       </w:r>
       <w:bookmarkStart w:id="0" w:name="_GoBack"/>
       <w:bookmarkEnd w:id="0"/>
       <w:r>
-        <w:t>mputing is a statistical term used in case you have a data-set with missing values and actions you’</w:t>
-      </w:r>
-      <w:r>
-        <w:t xml:space="preserve">re going to take to compensate these missing values, there’s a lot of approaches you can take like hot or cold deck or regression. </w:t>
+        <w:t>)</w:t>
+      </w:r>
+      <w:r>
+        <w:t>.</w:t>
       </w:r>
     </w:p>
     <w:sectPr>

</xml_diff>